<commit_message>
Adding changes made to Final Project Documentation, during explanation. Also updateing the Thumbs.db files for the Assignment1/Images and Assignment1/Videos folders
</commit_message>
<xml_diff>
--- a/FinalProject/Docs/GitHub Manager Web App.docx
+++ b/FinalProject/Docs/GitHub Manager Web App.docx
@@ -246,6 +246,8 @@
         </w:rPr>
         <w:t>High star rating on GitHub</w:t>
       </w:r>
+      <w:bookmarkStart w:id="0" w:name="_GoBack"/>
+      <w:bookmarkEnd w:id="0"/>
     </w:p>
     <w:p>
       <w:pPr>
@@ -896,23 +898,7 @@
           <w:sz w:val="20"/>
           <w:szCs w:val="20"/>
         </w:rPr>
-        <w:t xml:space="preserve">List of </w:t>
-      </w:r>
-      <w:r>
-        <w:rPr>
-          <w:rFonts w:ascii="Segoe UI" w:hAnsi="Segoe UI" w:cs="Segoe UI"/>
-          <w:sz w:val="20"/>
-          <w:szCs w:val="20"/>
-        </w:rPr>
-        <w:t>Pull Requests</w:t>
-      </w:r>
-      <w:r>
-        <w:rPr>
-          <w:rFonts w:ascii="Segoe UI" w:hAnsi="Segoe UI" w:cs="Segoe UI"/>
-          <w:sz w:val="20"/>
-          <w:szCs w:val="20"/>
-        </w:rPr>
-        <w:t xml:space="preserve"> from all repositories</w:t>
+        <w:t>List of Pull Requests from all repositories</w:t>
       </w:r>
     </w:p>
     <w:p>
@@ -995,6 +981,14 @@
         </w:rPr>
         <w:t>that user owns or is a contributor to</w:t>
       </w:r>
+      <w:r>
+        <w:rPr>
+          <w:rFonts w:ascii="Segoe UI" w:hAnsi="Segoe UI" w:cs="Segoe UI"/>
+          <w:sz w:val="20"/>
+          <w:szCs w:val="20"/>
+        </w:rPr>
+        <w:t xml:space="preserve"> (maybe style differently if owned or contributor)</w:t>
+      </w:r>
     </w:p>
     <w:p>
       <w:pPr>
@@ -1233,23 +1227,7 @@
           <w:sz w:val="20"/>
           <w:szCs w:val="20"/>
         </w:rPr>
-        <w:t xml:space="preserve">List of </w:t>
-      </w:r>
-      <w:r>
-        <w:rPr>
-          <w:rFonts w:ascii="Segoe UI" w:hAnsi="Segoe UI" w:cs="Segoe UI"/>
-          <w:sz w:val="20"/>
-          <w:szCs w:val="20"/>
-        </w:rPr>
-        <w:t>Pull Requests</w:t>
-      </w:r>
-      <w:r>
-        <w:rPr>
-          <w:rFonts w:ascii="Segoe UI" w:hAnsi="Segoe UI" w:cs="Segoe UI"/>
-          <w:sz w:val="20"/>
-          <w:szCs w:val="20"/>
-        </w:rPr>
-        <w:t xml:space="preserve"> for the repository possibly in a sidebar on the right of the page</w:t>
+        <w:t>List of Pull Requests for the repository possibly in a sidebar on the right of the page</w:t>
       </w:r>
     </w:p>
     <w:p>
@@ -1281,8 +1259,6 @@
           <w:szCs w:val="28"/>
         </w:rPr>
       </w:pPr>
-      <w:bookmarkStart w:id="0" w:name="_GoBack"/>
-      <w:bookmarkEnd w:id="0"/>
       <w:r>
         <w:rPr>
           <w:rFonts w:ascii="Segoe UI Light" w:hAnsi="Segoe UI Light"/>
@@ -1422,7 +1398,23 @@
           <w:sz w:val="20"/>
           <w:szCs w:val="20"/>
         </w:rPr>
-        <w:t>A Repository Choice Dropdown (must choose one repository)</w:t>
+        <w:t>A Repository Choice Dropdown (must choose one repository</w:t>
+      </w:r>
+      <w:r>
+        <w:rPr>
+          <w:rFonts w:ascii="Segoe UI" w:hAnsi="Segoe UI" w:cs="Segoe UI"/>
+          <w:sz w:val="20"/>
+          <w:szCs w:val="20"/>
+        </w:rPr>
+        <w:t xml:space="preserve"> possibly multiple or all</w:t>
+      </w:r>
+      <w:r>
+        <w:rPr>
+          <w:rFonts w:ascii="Segoe UI" w:hAnsi="Segoe UI" w:cs="Segoe UI"/>
+          <w:sz w:val="20"/>
+          <w:szCs w:val="20"/>
+        </w:rPr>
+        <w:t>)</w:t>
       </w:r>
     </w:p>
     <w:p>

</xml_diff>